<commit_message>
[EAbrakhin] Final versions for the first srmester.
</commit_message>
<xml_diff>
--- a/Particle_Swarm_Optimization_Algorithm/Отчет.docx
+++ b/Particle_Swarm_Optimization_Algorithm/Отчет.docx
@@ -1,6 +1,6 @@
 
 <file path=word/document.xml><?xml version="1.0" encoding="utf-8"?>
-<w:document xmlns:wpc="http://schemas.microsoft.com/office/word/2010/wordprocessingCanvas" xmlns:cx="http://schemas.microsoft.com/office/drawing/2014/chartex" xmlns:cx1="http://schemas.microsoft.com/office/drawing/2015/9/8/chartex" xmlns:cx2="http://schemas.microsoft.com/office/drawing/2015/10/21/chartex" xmlns:cx3="http://schemas.microsoft.com/office/drawing/2016/5/9/chartex" xmlns:cx4="http://schemas.microsoft.com/office/drawing/2016/5/10/chartex" xmlns:cx5="http://schemas.microsoft.com/office/drawing/2016/5/11/chartex" xmlns:cx6="http://schemas.microsoft.com/office/drawing/2016/5/12/chartex" xmlns:cx7="http://schemas.microsoft.com/office/drawing/2016/5/13/chartex" xmlns:cx8="http://schemas.microsoft.com/office/drawing/2016/5/14/chartex" xmlns:mc="http://schemas.openxmlformats.org/markup-compatibility/2006" xmlns:aink="http://schemas.microsoft.com/office/drawing/2016/ink" xmlns:am3d="http://schemas.microsoft.com/office/drawing/2017/model3d" xmlns:o="urn:schemas-microsoft-com:office:office" xmlns:r="http://schemas.openxmlformats.org/officeDocument/2006/relationships" xmlns:m="http://schemas.openxmlformats.org/officeDocument/2006/math" xmlns:v="urn:schemas-microsoft-com:vml" xmlns:wp14="http://schemas.microsoft.com/office/word/2010/wordprocessingDrawing" xmlns:wp="http://schemas.openxmlformats.org/drawingml/2006/wordprocessingDrawing" xmlns:w10="urn:schemas-microsoft-com:office:word" xmlns:w="http://schemas.openxmlformats.org/wordprocessingml/2006/main" xmlns:w14="http://schemas.microsoft.com/office/word/2010/wordml" xmlns:w15="http://schemas.microsoft.com/office/word/2012/wordml" xmlns:w16cex="http://schemas.microsoft.com/office/word/2018/wordml/cex" xmlns:w16cid="http://schemas.microsoft.com/office/word/2016/wordml/cid" xmlns:w16="http://schemas.microsoft.com/office/word/2018/wordml" xmlns:w16sdtdh="http://schemas.microsoft.com/office/word/2020/wordml/sdtdatahash" xmlns:w16se="http://schemas.microsoft.com/office/word/2015/wordml/symex" xmlns:wpg="http://schemas.microsoft.com/office/word/2010/wordprocessingGroup" xmlns:wpi="http://schemas.microsoft.com/office/word/2010/wordprocessingInk" xmlns:wne="http://schemas.microsoft.com/office/word/2006/wordml" xmlns:wps="http://schemas.microsoft.com/office/word/2010/wordprocessingShape" mc:Ignorable="w14 w15 w16se w16cid w16 w16cex w16sdtdh wp14">
+<w:document xmlns:wpc="http://schemas.microsoft.com/office/word/2010/wordprocessingCanvas" xmlns:cx="http://schemas.microsoft.com/office/drawing/2014/chartex" xmlns:cx1="http://schemas.microsoft.com/office/drawing/2015/9/8/chartex" xmlns:mc="http://schemas.openxmlformats.org/markup-compatibility/2006" xmlns:o="urn:schemas-microsoft-com:office:office" xmlns:r="http://schemas.openxmlformats.org/officeDocument/2006/relationships" xmlns:m="http://schemas.openxmlformats.org/officeDocument/2006/math" xmlns:v="urn:schemas-microsoft-com:vml" xmlns:wp14="http://schemas.microsoft.com/office/word/2010/wordprocessingDrawing" xmlns:wp="http://schemas.openxmlformats.org/drawingml/2006/wordprocessingDrawing" xmlns:w10="urn:schemas-microsoft-com:office:word" xmlns:w="http://schemas.openxmlformats.org/wordprocessingml/2006/main" xmlns:w14="http://schemas.microsoft.com/office/word/2010/wordml" xmlns:w15="http://schemas.microsoft.com/office/word/2012/wordml" xmlns:w16se="http://schemas.microsoft.com/office/word/2015/wordml/symex" xmlns:wpg="http://schemas.microsoft.com/office/word/2010/wordprocessingGroup" xmlns:wpi="http://schemas.microsoft.com/office/word/2010/wordprocessingInk" xmlns:wne="http://schemas.microsoft.com/office/word/2006/wordml" xmlns:wps="http://schemas.microsoft.com/office/word/2010/wordprocessingShape" mc:Ignorable="w14 w15 w16se wp14">
   <w:body>
     <w:p>
       <w:pPr>
@@ -1770,22 +1770,50 @@
         <w:rPr>
           <w:sz w:val="28"/>
         </w:rPr>
+        <w:t>1^2+3</w:t>
+      </w:r>
+      <w:r>
+        <w:rPr>
+          <w:rFonts w:ascii="Cambria Math" w:hAnsi="Cambria Math" w:cs="Cambria Math"/>
+          <w:sz w:val="28"/>
+        </w:rPr>
+        <w:t>⋅</w:t>
+      </w:r>
+      <w:r>
+        <w:rPr>
+          <w:sz w:val="28"/>
+          <w:lang w:val="en-US"/>
+        </w:rPr>
+        <w:t>x</w:t>
+      </w:r>
+      <w:r>
+        <w:rPr>
+          <w:sz w:val="28"/>
+        </w:rPr>
+        <w:t>2^2+2</w:t>
+      </w:r>
+      <w:r>
+        <w:rPr>
+          <w:rFonts w:ascii="Cambria Math" w:hAnsi="Cambria Math" w:cs="Cambria Math"/>
+          <w:sz w:val="28"/>
+        </w:rPr>
+        <w:t>⋅</w:t>
+      </w:r>
+      <w:r>
+        <w:rPr>
+          <w:sz w:val="28"/>
+          <w:lang w:val="en-US"/>
+        </w:rPr>
+        <w:t>x</w:t>
+      </w:r>
+      <w:r>
+        <w:rPr>
+          <w:sz w:val="28"/>
+        </w:rPr>
         <w:t>1</w:t>
       </w:r>
       <w:r>
         <w:rPr>
-          <w:sz w:val="28"/>
-        </w:rPr>
-        <w:t>^</w:t>
-      </w:r>
-      <w:r>
-        <w:rPr>
-          <w:sz w:val="28"/>
-        </w:rPr>
-        <w:t>2+3</w:t>
-      </w:r>
-      <w:r>
-        <w:rPr>
           <w:rFonts w:ascii="Cambria Math" w:hAnsi="Cambria Math" w:cs="Cambria Math"/>
           <w:sz w:val="28"/>
         </w:rPr>
@@ -1802,71 +1830,7 @@
         <w:rPr>
           <w:sz w:val="28"/>
         </w:rPr>
-        <w:t>2</w:t>
-      </w:r>
-      <w:r>
-        <w:rPr>
-          <w:sz w:val="28"/>
-        </w:rPr>
-        <w:t>^</w:t>
-      </w:r>
-      <w:r>
-        <w:rPr>
-          <w:sz w:val="28"/>
-        </w:rPr>
-        <w:t>2+2</w:t>
-      </w:r>
-      <w:r>
-        <w:rPr>
-          <w:rFonts w:ascii="Cambria Math" w:hAnsi="Cambria Math" w:cs="Cambria Math"/>
-          <w:sz w:val="28"/>
-        </w:rPr>
-        <w:t>⋅</w:t>
-      </w:r>
-      <w:r>
-        <w:rPr>
-          <w:sz w:val="28"/>
-          <w:lang w:val="en-US"/>
-        </w:rPr>
-        <w:t>x</w:t>
-      </w:r>
-      <w:r>
-        <w:rPr>
-          <w:sz w:val="28"/>
-        </w:rPr>
-        <w:t>1</w:t>
-      </w:r>
-      <w:r>
-        <w:rPr>
-          <w:rFonts w:ascii="Cambria Math" w:hAnsi="Cambria Math" w:cs="Cambria Math"/>
-          <w:sz w:val="28"/>
-        </w:rPr>
-        <w:t>⋅</w:t>
-      </w:r>
-      <w:r>
-        <w:rPr>
-          <w:sz w:val="28"/>
-          <w:lang w:val="en-US"/>
-        </w:rPr>
-        <w:t>x</w:t>
-      </w:r>
-      <w:r>
-        <w:rPr>
-          <w:sz w:val="28"/>
-        </w:rPr>
-        <w:t>2</w:t>
-      </w:r>
-      <w:r>
-        <w:rPr>
-          <w:sz w:val="28"/>
-        </w:rPr>
-        <w:t xml:space="preserve"> </w:t>
-      </w:r>
-      <w:r>
-        <w:rPr>
-          <w:sz w:val="28"/>
-        </w:rPr>
-        <w:t>из таблицы тестовых функций. Собрать результаты для анализа влияния модификации и параметров алгоритма на скорость нахождения оптимального решения.</w:t>
+        <w:t>2 из таблицы тестовых функций. Собрать результаты для анализа влияния модификации и параметров алгоритма на скорость нахождения оптимального решения.</w:t>
       </w:r>
     </w:p>
     <w:p>
@@ -1987,15 +1951,7 @@
         <w:spacing w:after="120" w:line="240" w:lineRule="auto"/>
       </w:pPr>
       <w:r>
-        <w:t>Коэффициент текущей скорости (</w:t>
-      </w:r>
-      <w:proofErr w:type="spellStart"/>
-      <w:r>
-        <w:t>velocityFactor</w:t>
-      </w:r>
-      <w:proofErr w:type="spellEnd"/>
-      <w:r>
-        <w:t xml:space="preserve">): </w:t>
+        <w:t xml:space="preserve">Коэффициент текущей скорости (velocityFactor): </w:t>
       </w:r>
     </w:p>
     <w:p>
@@ -2024,15 +1980,7 @@
         <w:spacing w:after="120" w:line="240" w:lineRule="auto"/>
       </w:pPr>
       <w:r>
-        <w:t>Коэффициент личного опыта (</w:t>
-      </w:r>
-      <w:proofErr w:type="spellStart"/>
-      <w:r>
-        <w:t>personalBestFactor</w:t>
-      </w:r>
-      <w:proofErr w:type="spellEnd"/>
-      <w:r>
-        <w:t xml:space="preserve">): </w:t>
+        <w:t xml:space="preserve">Коэффициент личного опыта (personalBestFactor): </w:t>
       </w:r>
     </w:p>
     <w:p>
@@ -2061,15 +2009,7 @@
         <w:spacing w:after="120" w:line="240" w:lineRule="auto"/>
       </w:pPr>
       <w:r>
-        <w:t>Коэффициент глобального опыта (</w:t>
-      </w:r>
-      <w:proofErr w:type="spellStart"/>
-      <w:r>
-        <w:t>globalBestFactor</w:t>
-      </w:r>
-      <w:proofErr w:type="spellEnd"/>
-      <w:r>
-        <w:t xml:space="preserve">): </w:t>
+        <w:t xml:space="preserve">Коэффициент глобального опыта (globalBestFactor): </w:t>
       </w:r>
     </w:p>
     <w:p>
@@ -3075,14 +3015,7 @@
           <w:sz w:val="28"/>
           <w:szCs w:val="28"/>
         </w:rPr>
-        <w:t>написана на языке Python 3.12.6 и использует библиотеки numpy</w:t>
-      </w:r>
-      <w:r>
-        <w:rPr>
-          <w:sz w:val="28"/>
-          <w:szCs w:val="28"/>
-        </w:rPr>
-        <w:t xml:space="preserve"> </w:t>
+        <w:t xml:space="preserve">написана на языке Python 3.12.6 и использует библиотеки numpy </w:t>
       </w:r>
       <w:hyperlink w:anchor="_Источники" w:history="1">
         <w:r>
@@ -3100,14 +3033,7 @@
           <w:sz w:val="28"/>
           <w:szCs w:val="28"/>
         </w:rPr>
-        <w:t>, tkinter</w:t>
-      </w:r>
-      <w:r>
-        <w:rPr>
-          <w:sz w:val="28"/>
-          <w:szCs w:val="28"/>
-        </w:rPr>
-        <w:t xml:space="preserve"> </w:t>
+        <w:t xml:space="preserve">, tkinter </w:t>
       </w:r>
       <w:hyperlink w:anchor="_Источники" w:history="1">
         <w:r>
@@ -3143,14 +3069,7 @@
           <w:sz w:val="28"/>
           <w:szCs w:val="28"/>
         </w:rPr>
-        <w:t>, random</w:t>
-      </w:r>
-      <w:r>
-        <w:rPr>
-          <w:sz w:val="28"/>
-          <w:szCs w:val="28"/>
-        </w:rPr>
-        <w:t xml:space="preserve"> </w:t>
+        <w:t xml:space="preserve">, random </w:t>
       </w:r>
       <w:hyperlink w:anchor="_Источники" w:history="1">
         <w:r>
@@ -3186,14 +3105,7 @@
           <w:sz w:val="28"/>
           <w:szCs w:val="28"/>
         </w:rPr>
-        <w:t xml:space="preserve"> и matplotlib</w:t>
-      </w:r>
-      <w:r>
-        <w:rPr>
-          <w:sz w:val="28"/>
-          <w:szCs w:val="28"/>
-        </w:rPr>
-        <w:t xml:space="preserve"> </w:t>
+        <w:t xml:space="preserve"> и matplotlib </w:t>
       </w:r>
       <w:hyperlink w:anchor="_Источники" w:history="1">
         <w:r>
@@ -3575,11 +3487,9 @@
             <w:pPr>
               <w:spacing w:before="240" w:after="240"/>
             </w:pPr>
-            <w:proofErr w:type="spellStart"/>
             <w:r>
               <w:t>runAlgorithm</w:t>
             </w:r>
-            <w:proofErr w:type="spellEnd"/>
           </w:p>
         </w:tc>
         <w:tc>
@@ -4957,14 +4867,7 @@
           <w:sz w:val="28"/>
           <w:szCs w:val="28"/>
         </w:rPr>
-        <w:t xml:space="preserve"> решения 1.5 и глобаль</w:t>
-      </w:r>
-      <w:r>
-        <w:rPr>
-          <w:sz w:val="28"/>
-          <w:szCs w:val="28"/>
-        </w:rPr>
-        <w:t>ного лучшего решения 1.5</w:t>
+        <w:t xml:space="preserve"> решения 1.5 и глобального лучшего решения 1.5</w:t>
       </w:r>
       <w:r>
         <w:rPr>
@@ -5579,10 +5482,7 @@
               <w:spacing w:before="100" w:beforeAutospacing="1" w:after="100" w:afterAutospacing="1"/>
             </w:pPr>
             <w:r>
-              <w:t>(</w:t>
-            </w:r>
-            <w:r>
-              <w:t>-0.00051540</w:t>
+              <w:t>(-0.00051540</w:t>
             </w:r>
             <w:r>
               <w:t xml:space="preserve">, </w:t>
@@ -5654,13 +5554,7 @@
               <w:t>(</w:t>
             </w:r>
             <w:r>
-              <w:t>0.00015793</w:t>
-            </w:r>
-            <w:r>
-              <w:t xml:space="preserve">, </w:t>
-            </w:r>
-            <w:r>
-              <w:t>0.00122801</w:t>
+              <w:t>0.00015793, 0.00122801</w:t>
             </w:r>
             <w:r>
               <w:t>)</w:t>
@@ -5726,13 +5620,7 @@
               <w:t>(</w:t>
             </w:r>
             <w:r>
-              <w:t>0.00089746</w:t>
-            </w:r>
-            <w:r>
-              <w:t xml:space="preserve">, </w:t>
-            </w:r>
-            <w:r>
-              <w:t>0.00092712</w:t>
+              <w:t>0.00089746, 0.00092712</w:t>
             </w:r>
             <w:r>
               <w:t>)</w:t>
@@ -5935,14 +5823,7 @@
                 <w:iCs/>
                 <w:sz w:val="24"/>
               </w:rPr>
-              <w:t xml:space="preserve">РА </w:t>
-            </w:r>
-            <w:r>
-              <w:rPr>
-                <w:iCs/>
-                <w:sz w:val="24"/>
-              </w:rPr>
-              <w:t>с модификацией</w:t>
+              <w:t>РА с модификацией</w:t>
             </w:r>
           </w:p>
         </w:tc>
@@ -6529,7 +6410,23 @@
           <w:sz w:val="28"/>
           <w:szCs w:val="28"/>
         </w:rPr>
-        <w:t>Таблица 4 сравнивает различные подходы: стандартный генетический алгоритм (ГА), генетический алгоритм с модификацией инерции веса, рой частиц (РА) и рой частиц с инерцией веса. При меньшем числе итераций (10) ГА демонстрирует наихудший результат (0.3139) по сравнению с модифицированными версиями и РА, которые показывают более эффективные значения (0.0597 для модифицированного ГА, 0.0038 для РА и 0.00000001 для модифицированного РА). На 20 итерациях все методы достигают значительно лучших результатов, особенно РА (0.00004 для стандартного РА и 0.0000000 для модифицированного). На 40 итерации обе версии РА показывают нулевое значение, в то время как ГА достигает только 0.0011, что указывает на более медленное сходство генетического алгоритма по сравнению с роем частиц. Модификация алгоритмов способствует улучшению качества решения на начальных этапах, однако с увеличением итераций различия между методами становятся менее значимыми, поскольку алгоритмы с модификацией и без нее стабилизируются на одном уровне.</w:t>
+        <w:t>Таблица 4 сравнивает различные подходы: стандартный генетический алгоритм (ГА), генетический алго</w:t>
+      </w:r>
+      <w:r>
+        <w:rPr>
+          <w:sz w:val="28"/>
+          <w:szCs w:val="28"/>
+        </w:rPr>
+        <w:t>ритм с модификацией выбора родителя</w:t>
+      </w:r>
+      <w:bookmarkStart w:id="16" w:name="_GoBack"/>
+      <w:bookmarkEnd w:id="16"/>
+      <w:r>
+        <w:rPr>
+          <w:sz w:val="28"/>
+          <w:szCs w:val="28"/>
+        </w:rPr>
+        <w:t>, рой частиц (РА) и рой частиц с инерцией веса. При меньшем числе итераций (10) ГА демонстрирует наихудший результат (0.3139) по сравнению с модифицированными версиями и РА, которые показывают более эффективные значения (0.0597 для модифицированного ГА, 0.0038 для РА и 0.00000001 для модифицированного РА). На 20 итерациях все методы достигают значительно лучших результатов, особенно РА (0.00004 для стандартного РА и 0.0000000 для модифицированного). На 40 итерации обе версии РА показывают нулевое значение, в то время как ГА достигает только 0.0011, что указывает на более медленное сходство генетического алгоритма по сравнению с роем частиц. Модификация алгоритмов способствует улучшению качества решения на начальных этапах, однако с увеличением итераций различия между методами становятся менее значимыми, поскольку алгоритмы с модификацией и без нее стабилизируются на одном уровне.</w:t>
       </w:r>
     </w:p>
     <w:p>
@@ -6582,12 +6479,12 @@
       <w:pPr>
         <w:pStyle w:val="10"/>
       </w:pPr>
-      <w:bookmarkStart w:id="16" w:name="_Toc181398593"/>
+      <w:bookmarkStart w:id="17" w:name="_Toc181398593"/>
       <w:r>
         <w:lastRenderedPageBreak/>
         <w:t>Вывод</w:t>
       </w:r>
-      <w:bookmarkEnd w:id="16"/>
+      <w:bookmarkEnd w:id="17"/>
     </w:p>
     <w:p>
       <w:pPr>
@@ -6601,8 +6498,8 @@
           <w:szCs w:val="32"/>
         </w:rPr>
       </w:pPr>
-      <w:bookmarkStart w:id="17" w:name="_Источники"/>
-      <w:bookmarkEnd w:id="17"/>
+      <w:bookmarkStart w:id="18" w:name="_Источники"/>
+      <w:bookmarkEnd w:id="18"/>
       <w:r>
         <w:rPr>
           <w:sz w:val="28"/>
@@ -6618,12 +6515,12 @@
       <w:pPr>
         <w:pStyle w:val="10"/>
       </w:pPr>
-      <w:bookmarkStart w:id="18" w:name="_Toc181398594"/>
+      <w:bookmarkStart w:id="19" w:name="_Toc181398594"/>
       <w:r>
         <w:lastRenderedPageBreak/>
         <w:t>Источники</w:t>
       </w:r>
-      <w:bookmarkEnd w:id="18"/>
+      <w:bookmarkEnd w:id="19"/>
     </w:p>
     <w:p>
       <w:pPr>
@@ -6713,43 +6610,7 @@
           <w:szCs w:val="28"/>
           <w:lang w:val="en-US"/>
         </w:rPr>
-        <w:t xml:space="preserve">tkinter — Python interface to </w:t>
-      </w:r>
-      <w:proofErr w:type="spellStart"/>
-      <w:r>
-        <w:rPr>
-          <w:color w:val="000000" w:themeColor="text1"/>
-          <w:szCs w:val="28"/>
-          <w:lang w:val="en-US"/>
-        </w:rPr>
-        <w:t>Tcl</w:t>
-      </w:r>
-      <w:proofErr w:type="spellEnd"/>
-      <w:r>
-        <w:rPr>
-          <w:color w:val="000000" w:themeColor="text1"/>
-          <w:szCs w:val="28"/>
-          <w:lang w:val="en-US"/>
-        </w:rPr>
-        <w:t xml:space="preserve">/Tk // </w:t>
-      </w:r>
-      <w:proofErr w:type="spellStart"/>
-      <w:r>
-        <w:rPr>
-          <w:color w:val="000000" w:themeColor="text1"/>
-          <w:szCs w:val="28"/>
-          <w:lang w:val="en-US"/>
-        </w:rPr>
-        <w:t>Tkinter</w:t>
-      </w:r>
-      <w:proofErr w:type="spellEnd"/>
-      <w:r>
-        <w:rPr>
-          <w:color w:val="000000" w:themeColor="text1"/>
-          <w:szCs w:val="28"/>
-          <w:lang w:val="en-US"/>
-        </w:rPr>
-        <w:t xml:space="preserve"> URL: </w:t>
+        <w:t xml:space="preserve">tkinter — Python interface to Tcl/Tk // Tkinter URL: </w:t>
       </w:r>
       <w:hyperlink r:id="rId13" w:tgtFrame="_new" w:history="1">
         <w:r>
@@ -6923,39 +6784,7 @@
           <w:szCs w:val="28"/>
           <w:lang w:val="en-US"/>
         </w:rPr>
-        <w:t>Matplotlib: Visualization with Python</w:t>
-      </w:r>
-      <w:r>
-        <w:rPr>
-          <w:color w:val="000000" w:themeColor="text1"/>
-          <w:szCs w:val="28"/>
-          <w:lang w:val="en-US"/>
-        </w:rPr>
-        <w:t xml:space="preserve"> </w:t>
-      </w:r>
-      <w:r>
-        <w:rPr>
-          <w:color w:val="000000" w:themeColor="text1"/>
-          <w:szCs w:val="28"/>
-          <w:lang w:val="en-US"/>
-        </w:rPr>
-        <w:t>// Matplotlib</w:t>
-      </w:r>
-      <w:r>
-        <w:rPr>
-          <w:color w:val="000000" w:themeColor="text1"/>
-          <w:szCs w:val="28"/>
-          <w:lang w:val="en-US"/>
-        </w:rPr>
-        <w:t xml:space="preserve"> </w:t>
-      </w:r>
-      <w:r>
-        <w:rPr>
-          <w:color w:val="000000" w:themeColor="text1"/>
-          <w:szCs w:val="28"/>
-          <w:lang w:val="en-US"/>
-        </w:rPr>
-        <w:t xml:space="preserve">URL: </w:t>
+        <w:t xml:space="preserve">Matplotlib: Visualization with Python // Matplotlib URL: </w:t>
       </w:r>
       <w:hyperlink r:id="rId15" w:history="1">
         <w:r>
@@ -7003,39 +6832,7 @@
           <w:szCs w:val="28"/>
           <w:lang w:val="en-US"/>
         </w:rPr>
-        <w:t xml:space="preserve">: </w:t>
-      </w:r>
-      <w:r>
-        <w:rPr>
-          <w:color w:val="000000" w:themeColor="text1"/>
-          <w:szCs w:val="28"/>
-          <w:lang w:val="en-US"/>
-        </w:rPr>
-        <w:t>02</w:t>
-      </w:r>
-      <w:r>
-        <w:rPr>
-          <w:color w:val="000000" w:themeColor="text1"/>
-          <w:szCs w:val="28"/>
-          <w:lang w:val="en-US"/>
-        </w:rPr>
-        <w:t>.1</w:t>
-      </w:r>
-      <w:r>
-        <w:rPr>
-          <w:color w:val="000000" w:themeColor="text1"/>
-          <w:szCs w:val="28"/>
-          <w:lang w:val="en-US"/>
-        </w:rPr>
-        <w:t>1</w:t>
-      </w:r>
-      <w:r>
-        <w:rPr>
-          <w:color w:val="000000" w:themeColor="text1"/>
-          <w:szCs w:val="28"/>
-          <w:lang w:val="en-US"/>
-        </w:rPr>
-        <w:t>.2024).</w:t>
+        <w:t>: 02.11.2024).</w:t>
       </w:r>
     </w:p>
     <w:sectPr>
@@ -7053,7 +6850,7 @@
 </file>
 
 <file path=word/endnotes.xml><?xml version="1.0" encoding="utf-8"?>
-<w:endnotes xmlns:wpc="http://schemas.microsoft.com/office/word/2010/wordprocessingCanvas" xmlns:cx="http://schemas.microsoft.com/office/drawing/2014/chartex" xmlns:cx1="http://schemas.microsoft.com/office/drawing/2015/9/8/chartex" xmlns:cx2="http://schemas.microsoft.com/office/drawing/2015/10/21/chartex" xmlns:cx3="http://schemas.microsoft.com/office/drawing/2016/5/9/chartex" xmlns:cx4="http://schemas.microsoft.com/office/drawing/2016/5/10/chartex" xmlns:cx5="http://schemas.microsoft.com/office/drawing/2016/5/11/chartex" xmlns:cx6="http://schemas.microsoft.com/office/drawing/2016/5/12/chartex" xmlns:cx7="http://schemas.microsoft.com/office/drawing/2016/5/13/chartex" xmlns:cx8="http://schemas.microsoft.com/office/drawing/2016/5/14/chartex" xmlns:mc="http://schemas.openxmlformats.org/markup-compatibility/2006" xmlns:aink="http://schemas.microsoft.com/office/drawing/2016/ink" xmlns:am3d="http://schemas.microsoft.com/office/drawing/2017/model3d" xmlns:o="urn:schemas-microsoft-com:office:office" xmlns:r="http://schemas.openxmlformats.org/officeDocument/2006/relationships" xmlns:m="http://schemas.openxmlformats.org/officeDocument/2006/math" xmlns:v="urn:schemas-microsoft-com:vml" xmlns:wp14="http://schemas.microsoft.com/office/word/2010/wordprocessingDrawing" xmlns:wp="http://schemas.openxmlformats.org/drawingml/2006/wordprocessingDrawing" xmlns:w10="urn:schemas-microsoft-com:office:word" xmlns:w="http://schemas.openxmlformats.org/wordprocessingml/2006/main" xmlns:w14="http://schemas.microsoft.com/office/word/2010/wordml" xmlns:w15="http://schemas.microsoft.com/office/word/2012/wordml" xmlns:w16cex="http://schemas.microsoft.com/office/word/2018/wordml/cex" xmlns:w16cid="http://schemas.microsoft.com/office/word/2016/wordml/cid" xmlns:w16="http://schemas.microsoft.com/office/word/2018/wordml" xmlns:w16sdtdh="http://schemas.microsoft.com/office/word/2020/wordml/sdtdatahash" xmlns:w16se="http://schemas.microsoft.com/office/word/2015/wordml/symex" xmlns:wpg="http://schemas.microsoft.com/office/word/2010/wordprocessingGroup" xmlns:wpi="http://schemas.microsoft.com/office/word/2010/wordprocessingInk" xmlns:wne="http://schemas.microsoft.com/office/word/2006/wordml" xmlns:wps="http://schemas.microsoft.com/office/word/2010/wordprocessingShape" mc:Ignorable="w14 w15 w16se w16cid w16 w16cex w16sdtdh wp14">
+<w:endnotes xmlns:wpc="http://schemas.microsoft.com/office/word/2010/wordprocessingCanvas" xmlns:cx="http://schemas.microsoft.com/office/drawing/2014/chartex" xmlns:cx1="http://schemas.microsoft.com/office/drawing/2015/9/8/chartex" xmlns:mc="http://schemas.openxmlformats.org/markup-compatibility/2006" xmlns:o="urn:schemas-microsoft-com:office:office" xmlns:r="http://schemas.openxmlformats.org/officeDocument/2006/relationships" xmlns:m="http://schemas.openxmlformats.org/officeDocument/2006/math" xmlns:v="urn:schemas-microsoft-com:vml" xmlns:wp14="http://schemas.microsoft.com/office/word/2010/wordprocessingDrawing" xmlns:wp="http://schemas.openxmlformats.org/drawingml/2006/wordprocessingDrawing" xmlns:w10="urn:schemas-microsoft-com:office:word" xmlns:w="http://schemas.openxmlformats.org/wordprocessingml/2006/main" xmlns:w14="http://schemas.microsoft.com/office/word/2010/wordml" xmlns:w15="http://schemas.microsoft.com/office/word/2012/wordml" xmlns:w16se="http://schemas.microsoft.com/office/word/2015/wordml/symex" xmlns:wpg="http://schemas.microsoft.com/office/word/2010/wordprocessingGroup" xmlns:wpi="http://schemas.microsoft.com/office/word/2010/wordprocessingInk" xmlns:wne="http://schemas.microsoft.com/office/word/2006/wordml" xmlns:wps="http://schemas.microsoft.com/office/word/2010/wordprocessingShape" mc:Ignorable="w14 w15 w16se wp14">
   <w:endnote w:type="separator" w:id="-1">
     <w:p>
       <w:r>
@@ -7072,7 +6869,7 @@
 </file>
 
 <file path=word/footer1.xml><?xml version="1.0" encoding="utf-8"?>
-<w:ftr xmlns:wpc="http://schemas.microsoft.com/office/word/2010/wordprocessingCanvas" xmlns:cx="http://schemas.microsoft.com/office/drawing/2014/chartex" xmlns:cx1="http://schemas.microsoft.com/office/drawing/2015/9/8/chartex" xmlns:cx2="http://schemas.microsoft.com/office/drawing/2015/10/21/chartex" xmlns:cx3="http://schemas.microsoft.com/office/drawing/2016/5/9/chartex" xmlns:cx4="http://schemas.microsoft.com/office/drawing/2016/5/10/chartex" xmlns:cx5="http://schemas.microsoft.com/office/drawing/2016/5/11/chartex" xmlns:cx6="http://schemas.microsoft.com/office/drawing/2016/5/12/chartex" xmlns:cx7="http://schemas.microsoft.com/office/drawing/2016/5/13/chartex" xmlns:cx8="http://schemas.microsoft.com/office/drawing/2016/5/14/chartex" xmlns:mc="http://schemas.openxmlformats.org/markup-compatibility/2006" xmlns:aink="http://schemas.microsoft.com/office/drawing/2016/ink" xmlns:am3d="http://schemas.microsoft.com/office/drawing/2017/model3d" xmlns:o="urn:schemas-microsoft-com:office:office" xmlns:r="http://schemas.openxmlformats.org/officeDocument/2006/relationships" xmlns:m="http://schemas.openxmlformats.org/officeDocument/2006/math" xmlns:v="urn:schemas-microsoft-com:vml" xmlns:wp14="http://schemas.microsoft.com/office/word/2010/wordprocessingDrawing" xmlns:wp="http://schemas.openxmlformats.org/drawingml/2006/wordprocessingDrawing" xmlns:w10="urn:schemas-microsoft-com:office:word" xmlns:w="http://schemas.openxmlformats.org/wordprocessingml/2006/main" xmlns:w14="http://schemas.microsoft.com/office/word/2010/wordml" xmlns:w15="http://schemas.microsoft.com/office/word/2012/wordml" xmlns:w16cex="http://schemas.microsoft.com/office/word/2018/wordml/cex" xmlns:w16cid="http://schemas.microsoft.com/office/word/2016/wordml/cid" xmlns:w16="http://schemas.microsoft.com/office/word/2018/wordml" xmlns:w16sdtdh="http://schemas.microsoft.com/office/word/2020/wordml/sdtdatahash" xmlns:w16se="http://schemas.microsoft.com/office/word/2015/wordml/symex" xmlns:wpg="http://schemas.microsoft.com/office/word/2010/wordprocessingGroup" xmlns:wpi="http://schemas.microsoft.com/office/word/2010/wordprocessingInk" xmlns:wne="http://schemas.microsoft.com/office/word/2006/wordml" xmlns:wps="http://schemas.microsoft.com/office/word/2010/wordprocessingShape" mc:Ignorable="w14 w15 w16se w16cid w16 w16cex w16sdtdh wp14">
+<w:ftr xmlns:wpc="http://schemas.microsoft.com/office/word/2010/wordprocessingCanvas" xmlns:cx="http://schemas.microsoft.com/office/drawing/2014/chartex" xmlns:cx1="http://schemas.microsoft.com/office/drawing/2015/9/8/chartex" xmlns:mc="http://schemas.openxmlformats.org/markup-compatibility/2006" xmlns:o="urn:schemas-microsoft-com:office:office" xmlns:r="http://schemas.openxmlformats.org/officeDocument/2006/relationships" xmlns:m="http://schemas.openxmlformats.org/officeDocument/2006/math" xmlns:v="urn:schemas-microsoft-com:vml" xmlns:wp14="http://schemas.microsoft.com/office/word/2010/wordprocessingDrawing" xmlns:wp="http://schemas.openxmlformats.org/drawingml/2006/wordprocessingDrawing" xmlns:w10="urn:schemas-microsoft-com:office:word" xmlns:w="http://schemas.openxmlformats.org/wordprocessingml/2006/main" xmlns:w14="http://schemas.microsoft.com/office/word/2010/wordml" xmlns:w15="http://schemas.microsoft.com/office/word/2012/wordml" xmlns:w16se="http://schemas.microsoft.com/office/word/2015/wordml/symex" xmlns:wpg="http://schemas.microsoft.com/office/word/2010/wordprocessingGroup" xmlns:wpi="http://schemas.microsoft.com/office/word/2010/wordprocessingInk" xmlns:wne="http://schemas.microsoft.com/office/word/2006/wordml" xmlns:wps="http://schemas.microsoft.com/office/word/2010/wordprocessingShape" mc:Ignorable="w14 w15 w16se wp14">
   <w:tbl>
     <w:tblPr>
       <w:tblW w:w="0" w:type="auto"/>
@@ -7121,7 +6918,7 @@
             <w:rPr>
               <w:noProof/>
             </w:rPr>
-            <w:t>13</w:t>
+            <w:t>11</w:t>
           </w:r>
           <w:r>
             <w:fldChar w:fldCharType="end"/>
@@ -7151,7 +6948,7 @@
 </file>
 
 <file path=word/footer2.xml><?xml version="1.0" encoding="utf-8"?>
-<w:ftr xmlns:wpc="http://schemas.microsoft.com/office/word/2010/wordprocessingCanvas" xmlns:cx="http://schemas.microsoft.com/office/drawing/2014/chartex" xmlns:cx1="http://schemas.microsoft.com/office/drawing/2015/9/8/chartex" xmlns:cx2="http://schemas.microsoft.com/office/drawing/2015/10/21/chartex" xmlns:cx3="http://schemas.microsoft.com/office/drawing/2016/5/9/chartex" xmlns:cx4="http://schemas.microsoft.com/office/drawing/2016/5/10/chartex" xmlns:cx5="http://schemas.microsoft.com/office/drawing/2016/5/11/chartex" xmlns:cx6="http://schemas.microsoft.com/office/drawing/2016/5/12/chartex" xmlns:cx7="http://schemas.microsoft.com/office/drawing/2016/5/13/chartex" xmlns:cx8="http://schemas.microsoft.com/office/drawing/2016/5/14/chartex" xmlns:mc="http://schemas.openxmlformats.org/markup-compatibility/2006" xmlns:aink="http://schemas.microsoft.com/office/drawing/2016/ink" xmlns:am3d="http://schemas.microsoft.com/office/drawing/2017/model3d" xmlns:o="urn:schemas-microsoft-com:office:office" xmlns:r="http://schemas.openxmlformats.org/officeDocument/2006/relationships" xmlns:m="http://schemas.openxmlformats.org/officeDocument/2006/math" xmlns:v="urn:schemas-microsoft-com:vml" xmlns:wp14="http://schemas.microsoft.com/office/word/2010/wordprocessingDrawing" xmlns:wp="http://schemas.openxmlformats.org/drawingml/2006/wordprocessingDrawing" xmlns:w10="urn:schemas-microsoft-com:office:word" xmlns:w="http://schemas.openxmlformats.org/wordprocessingml/2006/main" xmlns:w14="http://schemas.microsoft.com/office/word/2010/wordml" xmlns:w15="http://schemas.microsoft.com/office/word/2012/wordml" xmlns:w16cex="http://schemas.microsoft.com/office/word/2018/wordml/cex" xmlns:w16cid="http://schemas.microsoft.com/office/word/2016/wordml/cid" xmlns:w16="http://schemas.microsoft.com/office/word/2018/wordml" xmlns:w16sdtdh="http://schemas.microsoft.com/office/word/2020/wordml/sdtdatahash" xmlns:w16se="http://schemas.microsoft.com/office/word/2015/wordml/symex" xmlns:wpg="http://schemas.microsoft.com/office/word/2010/wordprocessingGroup" xmlns:wpi="http://schemas.microsoft.com/office/word/2010/wordprocessingInk" xmlns:wne="http://schemas.microsoft.com/office/word/2006/wordml" xmlns:wps="http://schemas.microsoft.com/office/word/2010/wordprocessingShape" mc:Ignorable="w14 w15 w16se w16cid w16 w16cex w16sdtdh wp14">
+<w:ftr xmlns:wpc="http://schemas.microsoft.com/office/word/2010/wordprocessingCanvas" xmlns:cx="http://schemas.microsoft.com/office/drawing/2014/chartex" xmlns:cx1="http://schemas.microsoft.com/office/drawing/2015/9/8/chartex" xmlns:mc="http://schemas.openxmlformats.org/markup-compatibility/2006" xmlns:o="urn:schemas-microsoft-com:office:office" xmlns:r="http://schemas.openxmlformats.org/officeDocument/2006/relationships" xmlns:m="http://schemas.openxmlformats.org/officeDocument/2006/math" xmlns:v="urn:schemas-microsoft-com:vml" xmlns:wp14="http://schemas.microsoft.com/office/word/2010/wordprocessingDrawing" xmlns:wp="http://schemas.openxmlformats.org/drawingml/2006/wordprocessingDrawing" xmlns:w10="urn:schemas-microsoft-com:office:word" xmlns:w="http://schemas.openxmlformats.org/wordprocessingml/2006/main" xmlns:w14="http://schemas.microsoft.com/office/word/2010/wordml" xmlns:w15="http://schemas.microsoft.com/office/word/2012/wordml" xmlns:w16se="http://schemas.microsoft.com/office/word/2015/wordml/symex" xmlns:wpg="http://schemas.microsoft.com/office/word/2010/wordprocessingGroup" xmlns:wpi="http://schemas.microsoft.com/office/word/2010/wordprocessingInk" xmlns:wne="http://schemas.microsoft.com/office/word/2006/wordml" xmlns:wps="http://schemas.microsoft.com/office/word/2010/wordprocessingShape" mc:Ignorable="w14 w15 w16se wp14">
   <w:tbl>
     <w:tblPr>
       <w:tblW w:w="0" w:type="auto"/>
@@ -7212,7 +7009,7 @@
 </file>
 
 <file path=word/footnotes.xml><?xml version="1.0" encoding="utf-8"?>
-<w:footnotes xmlns:wpc="http://schemas.microsoft.com/office/word/2010/wordprocessingCanvas" xmlns:cx="http://schemas.microsoft.com/office/drawing/2014/chartex" xmlns:cx1="http://schemas.microsoft.com/office/drawing/2015/9/8/chartex" xmlns:cx2="http://schemas.microsoft.com/office/drawing/2015/10/21/chartex" xmlns:cx3="http://schemas.microsoft.com/office/drawing/2016/5/9/chartex" xmlns:cx4="http://schemas.microsoft.com/office/drawing/2016/5/10/chartex" xmlns:cx5="http://schemas.microsoft.com/office/drawing/2016/5/11/chartex" xmlns:cx6="http://schemas.microsoft.com/office/drawing/2016/5/12/chartex" xmlns:cx7="http://schemas.microsoft.com/office/drawing/2016/5/13/chartex" xmlns:cx8="http://schemas.microsoft.com/office/drawing/2016/5/14/chartex" xmlns:mc="http://schemas.openxmlformats.org/markup-compatibility/2006" xmlns:aink="http://schemas.microsoft.com/office/drawing/2016/ink" xmlns:am3d="http://schemas.microsoft.com/office/drawing/2017/model3d" xmlns:o="urn:schemas-microsoft-com:office:office" xmlns:r="http://schemas.openxmlformats.org/officeDocument/2006/relationships" xmlns:m="http://schemas.openxmlformats.org/officeDocument/2006/math" xmlns:v="urn:schemas-microsoft-com:vml" xmlns:wp14="http://schemas.microsoft.com/office/word/2010/wordprocessingDrawing" xmlns:wp="http://schemas.openxmlformats.org/drawingml/2006/wordprocessingDrawing" xmlns:w10="urn:schemas-microsoft-com:office:word" xmlns:w="http://schemas.openxmlformats.org/wordprocessingml/2006/main" xmlns:w14="http://schemas.microsoft.com/office/word/2010/wordml" xmlns:w15="http://schemas.microsoft.com/office/word/2012/wordml" xmlns:w16cex="http://schemas.microsoft.com/office/word/2018/wordml/cex" xmlns:w16cid="http://schemas.microsoft.com/office/word/2016/wordml/cid" xmlns:w16="http://schemas.microsoft.com/office/word/2018/wordml" xmlns:w16sdtdh="http://schemas.microsoft.com/office/word/2020/wordml/sdtdatahash" xmlns:w16se="http://schemas.microsoft.com/office/word/2015/wordml/symex" xmlns:wpg="http://schemas.microsoft.com/office/word/2010/wordprocessingGroup" xmlns:wpi="http://schemas.microsoft.com/office/word/2010/wordprocessingInk" xmlns:wne="http://schemas.microsoft.com/office/word/2006/wordml" xmlns:wps="http://schemas.microsoft.com/office/word/2010/wordprocessingShape" mc:Ignorable="w14 w15 w16se w16cid w16 w16cex w16sdtdh wp14">
+<w:footnotes xmlns:wpc="http://schemas.microsoft.com/office/word/2010/wordprocessingCanvas" xmlns:cx="http://schemas.microsoft.com/office/drawing/2014/chartex" xmlns:cx1="http://schemas.microsoft.com/office/drawing/2015/9/8/chartex" xmlns:mc="http://schemas.openxmlformats.org/markup-compatibility/2006" xmlns:o="urn:schemas-microsoft-com:office:office" xmlns:r="http://schemas.openxmlformats.org/officeDocument/2006/relationships" xmlns:m="http://schemas.openxmlformats.org/officeDocument/2006/math" xmlns:v="urn:schemas-microsoft-com:vml" xmlns:wp14="http://schemas.microsoft.com/office/word/2010/wordprocessingDrawing" xmlns:wp="http://schemas.openxmlformats.org/drawingml/2006/wordprocessingDrawing" xmlns:w10="urn:schemas-microsoft-com:office:word" xmlns:w="http://schemas.openxmlformats.org/wordprocessingml/2006/main" xmlns:w14="http://schemas.microsoft.com/office/word/2010/wordml" xmlns:w15="http://schemas.microsoft.com/office/word/2012/wordml" xmlns:w16se="http://schemas.microsoft.com/office/word/2015/wordml/symex" xmlns:wpg="http://schemas.microsoft.com/office/word/2010/wordprocessingGroup" xmlns:wpi="http://schemas.microsoft.com/office/word/2010/wordprocessingInk" xmlns:wne="http://schemas.microsoft.com/office/word/2006/wordml" xmlns:wps="http://schemas.microsoft.com/office/word/2010/wordprocessingShape" mc:Ignorable="w14 w15 w16se wp14">
   <w:footnote w:type="separator" w:id="-1">
     <w:p>
       <w:r>
@@ -7231,7 +7028,7 @@
 </file>
 
 <file path=word/header1.xml><?xml version="1.0" encoding="utf-8"?>
-<w:hdr xmlns:wpc="http://schemas.microsoft.com/office/word/2010/wordprocessingCanvas" xmlns:cx="http://schemas.microsoft.com/office/drawing/2014/chartex" xmlns:cx1="http://schemas.microsoft.com/office/drawing/2015/9/8/chartex" xmlns:cx2="http://schemas.microsoft.com/office/drawing/2015/10/21/chartex" xmlns:cx3="http://schemas.microsoft.com/office/drawing/2016/5/9/chartex" xmlns:cx4="http://schemas.microsoft.com/office/drawing/2016/5/10/chartex" xmlns:cx5="http://schemas.microsoft.com/office/drawing/2016/5/11/chartex" xmlns:cx6="http://schemas.microsoft.com/office/drawing/2016/5/12/chartex" xmlns:cx7="http://schemas.microsoft.com/office/drawing/2016/5/13/chartex" xmlns:cx8="http://schemas.microsoft.com/office/drawing/2016/5/14/chartex" xmlns:mc="http://schemas.openxmlformats.org/markup-compatibility/2006" xmlns:aink="http://schemas.microsoft.com/office/drawing/2016/ink" xmlns:am3d="http://schemas.microsoft.com/office/drawing/2017/model3d" xmlns:o="urn:schemas-microsoft-com:office:office" xmlns:r="http://schemas.openxmlformats.org/officeDocument/2006/relationships" xmlns:m="http://schemas.openxmlformats.org/officeDocument/2006/math" xmlns:v="urn:schemas-microsoft-com:vml" xmlns:wp14="http://schemas.microsoft.com/office/word/2010/wordprocessingDrawing" xmlns:wp="http://schemas.openxmlformats.org/drawingml/2006/wordprocessingDrawing" xmlns:w10="urn:schemas-microsoft-com:office:word" xmlns:w="http://schemas.openxmlformats.org/wordprocessingml/2006/main" xmlns:w14="http://schemas.microsoft.com/office/word/2010/wordml" xmlns:w15="http://schemas.microsoft.com/office/word/2012/wordml" xmlns:w16cex="http://schemas.microsoft.com/office/word/2018/wordml/cex" xmlns:w16cid="http://schemas.microsoft.com/office/word/2016/wordml/cid" xmlns:w16="http://schemas.microsoft.com/office/word/2018/wordml" xmlns:w16sdtdh="http://schemas.microsoft.com/office/word/2020/wordml/sdtdatahash" xmlns:w16se="http://schemas.microsoft.com/office/word/2015/wordml/symex" xmlns:wpg="http://schemas.microsoft.com/office/word/2010/wordprocessingGroup" xmlns:wpi="http://schemas.microsoft.com/office/word/2010/wordprocessingInk" xmlns:wne="http://schemas.microsoft.com/office/word/2006/wordml" xmlns:wps="http://schemas.microsoft.com/office/word/2010/wordprocessingShape" mc:Ignorable="w14 w15 w16se w16cid w16 w16cex w16sdtdh wp14">
+<w:hdr xmlns:wpc="http://schemas.microsoft.com/office/word/2010/wordprocessingCanvas" xmlns:cx="http://schemas.microsoft.com/office/drawing/2014/chartex" xmlns:cx1="http://schemas.microsoft.com/office/drawing/2015/9/8/chartex" xmlns:mc="http://schemas.openxmlformats.org/markup-compatibility/2006" xmlns:o="urn:schemas-microsoft-com:office:office" xmlns:r="http://schemas.openxmlformats.org/officeDocument/2006/relationships" xmlns:m="http://schemas.openxmlformats.org/officeDocument/2006/math" xmlns:v="urn:schemas-microsoft-com:vml" xmlns:wp14="http://schemas.microsoft.com/office/word/2010/wordprocessingDrawing" xmlns:wp="http://schemas.openxmlformats.org/drawingml/2006/wordprocessingDrawing" xmlns:w10="urn:schemas-microsoft-com:office:word" xmlns:w="http://schemas.openxmlformats.org/wordprocessingml/2006/main" xmlns:w14="http://schemas.microsoft.com/office/word/2010/wordml" xmlns:w15="http://schemas.microsoft.com/office/word/2012/wordml" xmlns:w16se="http://schemas.microsoft.com/office/word/2015/wordml/symex" xmlns:wpg="http://schemas.microsoft.com/office/word/2010/wordprocessingGroup" xmlns:wpi="http://schemas.microsoft.com/office/word/2010/wordprocessingInk" xmlns:wne="http://schemas.microsoft.com/office/word/2006/wordml" xmlns:wps="http://schemas.microsoft.com/office/word/2010/wordprocessingShape" mc:Ignorable="w14 w15 w16se wp14">
   <w:tbl>
     <w:tblPr>
       <w:tblW w:w="0" w:type="auto"/>
@@ -7292,7 +7089,7 @@
 </file>
 
 <file path=word/header2.xml><?xml version="1.0" encoding="utf-8"?>
-<w:hdr xmlns:wpc="http://schemas.microsoft.com/office/word/2010/wordprocessingCanvas" xmlns:cx="http://schemas.microsoft.com/office/drawing/2014/chartex" xmlns:cx1="http://schemas.microsoft.com/office/drawing/2015/9/8/chartex" xmlns:cx2="http://schemas.microsoft.com/office/drawing/2015/10/21/chartex" xmlns:cx3="http://schemas.microsoft.com/office/drawing/2016/5/9/chartex" xmlns:cx4="http://schemas.microsoft.com/office/drawing/2016/5/10/chartex" xmlns:cx5="http://schemas.microsoft.com/office/drawing/2016/5/11/chartex" xmlns:cx6="http://schemas.microsoft.com/office/drawing/2016/5/12/chartex" xmlns:cx7="http://schemas.microsoft.com/office/drawing/2016/5/13/chartex" xmlns:cx8="http://schemas.microsoft.com/office/drawing/2016/5/14/chartex" xmlns:mc="http://schemas.openxmlformats.org/markup-compatibility/2006" xmlns:aink="http://schemas.microsoft.com/office/drawing/2016/ink" xmlns:am3d="http://schemas.microsoft.com/office/drawing/2017/model3d" xmlns:o="urn:schemas-microsoft-com:office:office" xmlns:r="http://schemas.openxmlformats.org/officeDocument/2006/relationships" xmlns:m="http://schemas.openxmlformats.org/officeDocument/2006/math" xmlns:v="urn:schemas-microsoft-com:vml" xmlns:wp14="http://schemas.microsoft.com/office/word/2010/wordprocessingDrawing" xmlns:wp="http://schemas.openxmlformats.org/drawingml/2006/wordprocessingDrawing" xmlns:w10="urn:schemas-microsoft-com:office:word" xmlns:w="http://schemas.openxmlformats.org/wordprocessingml/2006/main" xmlns:w14="http://schemas.microsoft.com/office/word/2010/wordml" xmlns:w15="http://schemas.microsoft.com/office/word/2012/wordml" xmlns:w16cex="http://schemas.microsoft.com/office/word/2018/wordml/cex" xmlns:w16cid="http://schemas.microsoft.com/office/word/2016/wordml/cid" xmlns:w16="http://schemas.microsoft.com/office/word/2018/wordml" xmlns:w16sdtdh="http://schemas.microsoft.com/office/word/2020/wordml/sdtdatahash" xmlns:w16se="http://schemas.microsoft.com/office/word/2015/wordml/symex" xmlns:wpg="http://schemas.microsoft.com/office/word/2010/wordprocessingGroup" xmlns:wpi="http://schemas.microsoft.com/office/word/2010/wordprocessingInk" xmlns:wne="http://schemas.microsoft.com/office/word/2006/wordml" xmlns:wps="http://schemas.microsoft.com/office/word/2010/wordprocessingShape" mc:Ignorable="w14 w15 w16se w16cid w16 w16cex w16sdtdh wp14">
+<w:hdr xmlns:wpc="http://schemas.microsoft.com/office/word/2010/wordprocessingCanvas" xmlns:cx="http://schemas.microsoft.com/office/drawing/2014/chartex" xmlns:cx1="http://schemas.microsoft.com/office/drawing/2015/9/8/chartex" xmlns:mc="http://schemas.openxmlformats.org/markup-compatibility/2006" xmlns:o="urn:schemas-microsoft-com:office:office" xmlns:r="http://schemas.openxmlformats.org/officeDocument/2006/relationships" xmlns:m="http://schemas.openxmlformats.org/officeDocument/2006/math" xmlns:v="urn:schemas-microsoft-com:vml" xmlns:wp14="http://schemas.microsoft.com/office/word/2010/wordprocessingDrawing" xmlns:wp="http://schemas.openxmlformats.org/drawingml/2006/wordprocessingDrawing" xmlns:w10="urn:schemas-microsoft-com:office:word" xmlns:w="http://schemas.openxmlformats.org/wordprocessingml/2006/main" xmlns:w14="http://schemas.microsoft.com/office/word/2010/wordml" xmlns:w15="http://schemas.microsoft.com/office/word/2012/wordml" xmlns:w16se="http://schemas.microsoft.com/office/word/2015/wordml/symex" xmlns:wpg="http://schemas.microsoft.com/office/word/2010/wordprocessingGroup" xmlns:wpi="http://schemas.microsoft.com/office/word/2010/wordprocessingInk" xmlns:wne="http://schemas.microsoft.com/office/word/2006/wordml" xmlns:wps="http://schemas.microsoft.com/office/word/2010/wordprocessingShape" mc:Ignorable="w14 w15 w16se wp14">
   <w:tbl>
     <w:tblPr>
       <w:tblW w:w="0" w:type="auto"/>
@@ -7353,7 +7150,7 @@
 </file>
 
 <file path=word/numbering.xml><?xml version="1.0" encoding="utf-8"?>
-<w:numbering xmlns:wpc="http://schemas.microsoft.com/office/word/2010/wordprocessingCanvas" xmlns:cx="http://schemas.microsoft.com/office/drawing/2014/chartex" xmlns:cx1="http://schemas.microsoft.com/office/drawing/2015/9/8/chartex" xmlns:cx2="http://schemas.microsoft.com/office/drawing/2015/10/21/chartex" xmlns:cx3="http://schemas.microsoft.com/office/drawing/2016/5/9/chartex" xmlns:cx4="http://schemas.microsoft.com/office/drawing/2016/5/10/chartex" xmlns:cx5="http://schemas.microsoft.com/office/drawing/2016/5/11/chartex" xmlns:cx6="http://schemas.microsoft.com/office/drawing/2016/5/12/chartex" xmlns:cx7="http://schemas.microsoft.com/office/drawing/2016/5/13/chartex" xmlns:cx8="http://schemas.microsoft.com/office/drawing/2016/5/14/chartex" xmlns:mc="http://schemas.openxmlformats.org/markup-compatibility/2006" xmlns:aink="http://schemas.microsoft.com/office/drawing/2016/ink" xmlns:am3d="http://schemas.microsoft.com/office/drawing/2017/model3d" xmlns:o="urn:schemas-microsoft-com:office:office" xmlns:r="http://schemas.openxmlformats.org/officeDocument/2006/relationships" xmlns:m="http://schemas.openxmlformats.org/officeDocument/2006/math" xmlns:v="urn:schemas-microsoft-com:vml" xmlns:wp14="http://schemas.microsoft.com/office/word/2010/wordprocessingDrawing" xmlns:wp="http://schemas.openxmlformats.org/drawingml/2006/wordprocessingDrawing" xmlns:w10="urn:schemas-microsoft-com:office:word" xmlns:w="http://schemas.openxmlformats.org/wordprocessingml/2006/main" xmlns:w14="http://schemas.microsoft.com/office/word/2010/wordml" xmlns:w15="http://schemas.microsoft.com/office/word/2012/wordml" xmlns:w16cex="http://schemas.microsoft.com/office/word/2018/wordml/cex" xmlns:w16cid="http://schemas.microsoft.com/office/word/2016/wordml/cid" xmlns:w16="http://schemas.microsoft.com/office/word/2018/wordml" xmlns:w16sdtdh="http://schemas.microsoft.com/office/word/2020/wordml/sdtdatahash" xmlns:w16se="http://schemas.microsoft.com/office/word/2015/wordml/symex" xmlns:wpg="http://schemas.microsoft.com/office/word/2010/wordprocessingGroup" xmlns:wpi="http://schemas.microsoft.com/office/word/2010/wordprocessingInk" xmlns:wne="http://schemas.microsoft.com/office/word/2006/wordml" xmlns:wps="http://schemas.microsoft.com/office/word/2010/wordprocessingShape" mc:Ignorable="w14 w15 w16se w16cid w16 w16cex w16sdtdh wp14">
+<w:numbering xmlns:wpc="http://schemas.microsoft.com/office/word/2010/wordprocessingCanvas" xmlns:cx="http://schemas.microsoft.com/office/drawing/2014/chartex" xmlns:cx1="http://schemas.microsoft.com/office/drawing/2015/9/8/chartex" xmlns:mc="http://schemas.openxmlformats.org/markup-compatibility/2006" xmlns:o="urn:schemas-microsoft-com:office:office" xmlns:r="http://schemas.openxmlformats.org/officeDocument/2006/relationships" xmlns:m="http://schemas.openxmlformats.org/officeDocument/2006/math" xmlns:v="urn:schemas-microsoft-com:vml" xmlns:wp14="http://schemas.microsoft.com/office/word/2010/wordprocessingDrawing" xmlns:wp="http://schemas.openxmlformats.org/drawingml/2006/wordprocessingDrawing" xmlns:w10="urn:schemas-microsoft-com:office:word" xmlns:w="http://schemas.openxmlformats.org/wordprocessingml/2006/main" xmlns:w14="http://schemas.microsoft.com/office/word/2010/wordml" xmlns:w15="http://schemas.microsoft.com/office/word/2012/wordml" xmlns:w16se="http://schemas.microsoft.com/office/word/2015/wordml/symex" xmlns:wpg="http://schemas.microsoft.com/office/word/2010/wordprocessingGroup" xmlns:wpi="http://schemas.microsoft.com/office/word/2010/wordprocessingInk" xmlns:wne="http://schemas.microsoft.com/office/word/2006/wordml" xmlns:wps="http://schemas.microsoft.com/office/word/2010/wordprocessingShape" mc:Ignorable="w14 w15 w16se wp14">
   <w:abstractNum w:abstractNumId="0" w15:restartNumberingAfterBreak="0">
     <w:nsid w:val="00A85C90"/>
     <w:multiLevelType w:val="hybridMultilevel"/>
@@ -8774,7 +8571,7 @@
 </file>
 
 <file path=word/styles.xml><?xml version="1.0" encoding="utf-8"?>
-<w:styles xmlns:mc="http://schemas.openxmlformats.org/markup-compatibility/2006" xmlns:r="http://schemas.openxmlformats.org/officeDocument/2006/relationships" xmlns:w="http://schemas.openxmlformats.org/wordprocessingml/2006/main" xmlns:w14="http://schemas.microsoft.com/office/word/2010/wordml" xmlns:w15="http://schemas.microsoft.com/office/word/2012/wordml" xmlns:w16cex="http://schemas.microsoft.com/office/word/2018/wordml/cex" xmlns:w16cid="http://schemas.microsoft.com/office/word/2016/wordml/cid" xmlns:w16="http://schemas.microsoft.com/office/word/2018/wordml" xmlns:w16sdtdh="http://schemas.microsoft.com/office/word/2020/wordml/sdtdatahash" xmlns:w16se="http://schemas.microsoft.com/office/word/2015/wordml/symex" mc:Ignorable="w14 w15 w16se w16cid w16 w16cex w16sdtdh">
+<w:styles xmlns:mc="http://schemas.openxmlformats.org/markup-compatibility/2006" xmlns:r="http://schemas.openxmlformats.org/officeDocument/2006/relationships" xmlns:w="http://schemas.openxmlformats.org/wordprocessingml/2006/main" xmlns:w14="http://schemas.microsoft.com/office/word/2010/wordml" xmlns:w15="http://schemas.microsoft.com/office/word/2012/wordml" xmlns:w16se="http://schemas.microsoft.com/office/word/2015/wordml/symex" mc:Ignorable="w14 w15 w16se">
   <w:docDefaults>
     <w:rPrDefault>
       <w:rPr>
@@ -8789,7 +8586,7 @@
       </w:pPr>
     </w:pPrDefault>
   </w:docDefaults>
-  <w:latentStyles w:defLockedState="0" w:defUIPriority="99" w:defSemiHidden="0" w:defUnhideWhenUsed="0" w:defQFormat="0" w:count="376">
+  <w:latentStyles w:defLockedState="0" w:defUIPriority="99" w:defSemiHidden="0" w:defUnhideWhenUsed="0" w:defQFormat="0" w:count="371">
     <w:lsdException w:name="Normal" w:uiPriority="0" w:qFormat="1"/>
     <w:lsdException w:name="heading 1" w:uiPriority="9" w:qFormat="1"/>
     <w:lsdException w:name="heading 2" w:semiHidden="1" w:uiPriority="9" w:unhideWhenUsed="1" w:qFormat="1"/>
@@ -9161,11 +8958,6 @@
     <w:lsdException w:name="List Table 5 Dark Accent 6" w:uiPriority="50"/>
     <w:lsdException w:name="List Table 6 Colorful Accent 6" w:uiPriority="51"/>
     <w:lsdException w:name="List Table 7 Colorful Accent 6" w:uiPriority="52"/>
-    <w:lsdException w:name="Mention" w:semiHidden="1" w:unhideWhenUsed="1"/>
-    <w:lsdException w:name="Smart Hyperlink" w:semiHidden="1" w:unhideWhenUsed="1"/>
-    <w:lsdException w:name="Hashtag" w:semiHidden="1" w:unhideWhenUsed="1"/>
-    <w:lsdException w:name="Unresolved Mention" w:semiHidden="1" w:unhideWhenUsed="1"/>
-    <w:lsdException w:name="Smart Link" w:semiHidden="1" w:unhideWhenUsed="1"/>
   </w:latentStyles>
   <w:style w:type="paragraph" w:default="1" w:styleId="a">
     <w:name w:val="Normal"/>
@@ -9243,6 +9035,7 @@
   <w:style w:type="character" w:default="1" w:styleId="a0">
     <w:name w:val="Default Paragraph Font"/>
     <w:uiPriority w:val="1"/>
+    <w:semiHidden/>
     <w:unhideWhenUsed/>
   </w:style>
   <w:style w:type="table" w:default="1" w:styleId="a1">
@@ -9576,7 +9369,7 @@
       <w:szCs w:val="24"/>
     </w:rPr>
   </w:style>
-  <w:style w:type="character" w:styleId="af5">
+  <w:style w:type="character" w:customStyle="1" w:styleId="UnresolvedMention">
     <w:name w:val="Unresolved Mention"/>
     <w:basedOn w:val="a0"/>
     <w:uiPriority w:val="99"/>
@@ -9891,7 +9684,7 @@
 </file>
 
 <file path=customXml/itemProps1.xml><?xml version="1.0" encoding="utf-8"?>
-<ds:datastoreItem xmlns:ds="http://schemas.openxmlformats.org/officeDocument/2006/customXml" ds:itemID="{A526FE10-C515-45B4-AFD0-DABFF44EF7C8}">
+<ds:datastoreItem xmlns:ds="http://schemas.openxmlformats.org/officeDocument/2006/customXml" ds:itemID="{30861CC6-8A18-427E-BA06-46239D4833AC}">
   <ds:schemaRefs>
     <ds:schemaRef ds:uri="http://schemas.openxmlformats.org/officeDocument/2006/bibliography"/>
   </ds:schemaRefs>

</xml_diff>